<commit_message>
:memo: add other doc to it
</commit_message>
<xml_diff>
--- a/Minishell/doc/doc.docx
+++ b/Minishell/doc/doc.docx
@@ -3,8 +3,21 @@
 <w:document xmlns:wpc="http://schemas.microsoft.com/office/word/2010/wordprocessingCanvas" xmlns:cx="http://schemas.microsoft.com/office/drawing/2014/chartex" xmlns:cx1="http://schemas.microsoft.com/office/drawing/2015/9/8/chartex" xmlns:cx2="http://schemas.microsoft.com/office/drawing/2015/10/21/chartex" xmlns:cx3="http://schemas.microsoft.com/office/drawing/2016/5/9/chartex" xmlns:cx4="http://schemas.microsoft.com/office/drawing/2016/5/10/chartex" xmlns:cx5="http://schemas.microsoft.com/office/drawing/2016/5/11/chartex" xmlns:cx6="http://schemas.microsoft.com/office/drawing/2016/5/12/chartex" xmlns:cx7="http://schemas.microsoft.com/office/drawing/2016/5/13/chartex" xmlns:cx8="http://schemas.microsoft.com/office/drawing/2016/5/14/chartex" xmlns:mc="http://schemas.openxmlformats.org/markup-compatibility/2006" xmlns:aink="http://schemas.microsoft.com/office/drawing/2016/ink" xmlns:am3d="http://schemas.microsoft.com/office/drawing/2017/model3d" xmlns:o="urn:schemas-microsoft-com:office:office" xmlns:oel="http://schemas.microsoft.com/office/2019/extlst" xmlns:r="http://schemas.openxmlformats.org/officeDocument/2006/relationships" xmlns:m="http://schemas.openxmlformats.org/officeDocument/2006/math" xmlns:v="urn:schemas-microsoft-com:vml" xmlns:wp14="http://schemas.microsoft.com/office/word/2010/wordprocessingDrawing" xmlns:wp="http://schemas.openxmlformats.org/drawingml/2006/wordprocessingDrawing" xmlns:w10="urn:schemas-microsoft-com:office:word" xmlns:w="http://schemas.openxmlformats.org/wordprocessingml/2006/main" xmlns:w14="http://schemas.microsoft.com/office/word/2010/wordml" xmlns:w15="http://schemas.microsoft.com/office/word/2012/wordml" xmlns:w16cex="http://schemas.microsoft.com/office/word/2018/wordml/cex" xmlns:w16cid="http://schemas.microsoft.com/office/word/2016/wordml/cid" xmlns:w16="http://schemas.microsoft.com/office/word/2018/wordml" xmlns:w16du="http://schemas.microsoft.com/office/word/2023/wordml/word16du" xmlns:w16sdtdh="http://schemas.microsoft.com/office/word/2020/wordml/sdtdatahash" xmlns:w16se="http://schemas.microsoft.com/office/word/2015/wordml/symex" xmlns:wpg="http://schemas.microsoft.com/office/word/2010/wordprocessingGroup" xmlns:wpi="http://schemas.microsoft.com/office/word/2010/wordprocessingInk" xmlns:wne="http://schemas.microsoft.com/office/word/2006/wordml" xmlns:wps="http://schemas.microsoft.com/office/word/2010/wordprocessingShape" mc:Ignorable="w14 w15 w16se w16cid w16 w16cex w16sdtdh w16du wp14">
   <w:body>
     <w:p>
-      <w:r>
-        <w:t>We can divide :</w:t>
+      <w:proofErr w:type="spellStart"/>
+      <w:r>
+        <w:t>We</w:t>
+      </w:r>
+      <w:proofErr w:type="spellEnd"/>
+      <w:r>
+        <w:t xml:space="preserve"> can </w:t>
+      </w:r>
+      <w:proofErr w:type="spellStart"/>
+      <w:r>
+        <w:t>divide</w:t>
+      </w:r>
+      <w:proofErr w:type="spellEnd"/>
+      <w:r>
+        <w:t> :</w:t>
       </w:r>
     </w:p>
     <w:p>
@@ -27,14 +40,34 @@
           <w:szCs w:val="27"/>
         </w:rPr>
       </w:pPr>
+      <w:proofErr w:type="spellStart"/>
       <w:r>
         <w:rPr>
           <w:rFonts w:ascii="Arial" w:hAnsi="Arial" w:cs="Arial"/>
           <w:sz w:val="27"/>
           <w:szCs w:val="27"/>
         </w:rPr>
-        <w:t>Lexing / parsing</w:t>
-      </w:r>
+        <w:t>Lexing</w:t>
+      </w:r>
+      <w:proofErr w:type="spellEnd"/>
+      <w:r>
+        <w:rPr>
+          <w:rFonts w:ascii="Arial" w:hAnsi="Arial" w:cs="Arial"/>
+          <w:sz w:val="27"/>
+          <w:szCs w:val="27"/>
+        </w:rPr>
+        <w:t xml:space="preserve"> / </w:t>
+      </w:r>
+      <w:proofErr w:type="spellStart"/>
+      <w:r>
+        <w:rPr>
+          <w:rFonts w:ascii="Arial" w:hAnsi="Arial" w:cs="Arial"/>
+          <w:sz w:val="27"/>
+          <w:szCs w:val="27"/>
+        </w:rPr>
+        <w:t>parsing</w:t>
+      </w:r>
+      <w:proofErr w:type="spellEnd"/>
     </w:p>
     <w:p>
       <w:pPr>
@@ -56,6 +89,7 @@
           <w:szCs w:val="27"/>
         </w:rPr>
       </w:pPr>
+      <w:proofErr w:type="spellStart"/>
       <w:r>
         <w:rPr>
           <w:rFonts w:ascii="Arial" w:hAnsi="Arial" w:cs="Arial"/>
@@ -64,11 +98,20 @@
         </w:rPr>
         <w:t>Execution</w:t>
       </w:r>
+      <w:proofErr w:type="spellEnd"/>
     </w:p>
     <w:p/>
     <w:p>
       <w:r>
-        <w:t>Command parsing, environnement variable</w:t>
+        <w:t xml:space="preserve">Command </w:t>
+      </w:r>
+      <w:proofErr w:type="spellStart"/>
+      <w:r>
+        <w:t>parsing</w:t>
+      </w:r>
+      <w:proofErr w:type="spellEnd"/>
+      <w:r>
+        <w:t>, environnement variable</w:t>
       </w:r>
       <w:r>
         <w:t> ?</w:t>
@@ -92,8 +135,64 @@
           <w:szCs w:val="29"/>
           <w:shd w:val="clear" w:color="auto" w:fill="FFFFFF"/>
         </w:rPr>
-        <w:t>how shells generally work</w:t>
-      </w:r>
+        <w:t xml:space="preserve">how </w:t>
+      </w:r>
+      <w:proofErr w:type="spellStart"/>
+      <w:r>
+        <w:rPr>
+          <w:rFonts w:ascii="Segoe UI" w:hAnsi="Segoe UI" w:cs="Segoe UI"/>
+          <w:color w:val="15171A"/>
+          <w:sz w:val="29"/>
+          <w:szCs w:val="29"/>
+          <w:shd w:val="clear" w:color="auto" w:fill="FFFFFF"/>
+        </w:rPr>
+        <w:t>shells</w:t>
+      </w:r>
+      <w:proofErr w:type="spellEnd"/>
+      <w:r>
+        <w:rPr>
+          <w:rFonts w:ascii="Segoe UI" w:hAnsi="Segoe UI" w:cs="Segoe UI"/>
+          <w:color w:val="15171A"/>
+          <w:sz w:val="29"/>
+          <w:szCs w:val="29"/>
+          <w:shd w:val="clear" w:color="auto" w:fill="FFFFFF"/>
+        </w:rPr>
+        <w:t xml:space="preserve"> </w:t>
+      </w:r>
+      <w:proofErr w:type="spellStart"/>
+      <w:r>
+        <w:rPr>
+          <w:rFonts w:ascii="Segoe UI" w:hAnsi="Segoe UI" w:cs="Segoe UI"/>
+          <w:color w:val="15171A"/>
+          <w:sz w:val="29"/>
+          <w:szCs w:val="29"/>
+          <w:shd w:val="clear" w:color="auto" w:fill="FFFFFF"/>
+        </w:rPr>
+        <w:t>generally</w:t>
+      </w:r>
+      <w:proofErr w:type="spellEnd"/>
+      <w:r>
+        <w:rPr>
+          <w:rFonts w:ascii="Segoe UI" w:hAnsi="Segoe UI" w:cs="Segoe UI"/>
+          <w:color w:val="15171A"/>
+          <w:sz w:val="29"/>
+          <w:szCs w:val="29"/>
+          <w:shd w:val="clear" w:color="auto" w:fill="FFFFFF"/>
+        </w:rPr>
+        <w:t xml:space="preserve"> </w:t>
+      </w:r>
+      <w:proofErr w:type="spellStart"/>
+      <w:r>
+        <w:rPr>
+          <w:rFonts w:ascii="Segoe UI" w:hAnsi="Segoe UI" w:cs="Segoe UI"/>
+          <w:color w:val="15171A"/>
+          <w:sz w:val="29"/>
+          <w:szCs w:val="29"/>
+          <w:shd w:val="clear" w:color="auto" w:fill="FFFFFF"/>
+        </w:rPr>
+        <w:t>work</w:t>
+      </w:r>
+      <w:proofErr w:type="spellEnd"/>
     </w:p>
     <w:p>
       <w:r>
@@ -101,7 +200,7 @@
           <w:noProof/>
         </w:rPr>
         <w:drawing>
-          <wp:inline distT="0" distB="0" distL="0" distR="0" wp14:anchorId="52F95FEF" wp14:editId="4CF06E0C">
+          <wp:inline distT="0" distB="0" distL="0" distR="0" wp14:anchorId="52F95FEF" wp14:editId="5B9CADCE">
             <wp:extent cx="3364302" cy="2359684"/>
             <wp:effectExtent l="0" t="0" r="7620" b="2540"/>
             <wp:docPr id="1053434148" name="Image 2"/>
@@ -175,7 +274,29 @@
           <w:szCs w:val="27"/>
           <w:lang w:val="en-US"/>
         </w:rPr>
-        <w:t>You probably want to structure your minishell like that:</w:t>
+        <w:t xml:space="preserve">You probably want to structure your </w:t>
+      </w:r>
+      <w:proofErr w:type="spellStart"/>
+      <w:r>
+        <w:rPr>
+          <w:rFonts w:ascii="Fira Sans" w:hAnsi="Fira Sans"/>
+          <w:color w:val="4B4E6D"/>
+          <w:sz w:val="27"/>
+          <w:szCs w:val="27"/>
+          <w:lang w:val="en-US"/>
+        </w:rPr>
+        <w:t>minishell</w:t>
+      </w:r>
+      <w:proofErr w:type="spellEnd"/>
+      <w:r>
+        <w:rPr>
+          <w:rFonts w:ascii="Fira Sans" w:hAnsi="Fira Sans"/>
+          <w:color w:val="4B4E6D"/>
+          <w:sz w:val="27"/>
+          <w:szCs w:val="27"/>
+          <w:lang w:val="en-US"/>
+        </w:rPr>
+        <w:t xml:space="preserve"> like that:</w:t>
       </w:r>
     </w:p>
     <w:p>
@@ -215,29 +336,9 @@
           <w:bdr w:val="single" w:sz="2" w:space="0" w:color="E5E7EB" w:frame="1"/>
           <w:lang w:val="en-US"/>
         </w:rPr>
-        <w:t>-lexer-&gt;</w:t>
-      </w:r>
-      <w:r>
-        <w:rPr>
-          <w:rFonts w:ascii="Fira Sans" w:hAnsi="Fira Sans"/>
-          <w:color w:val="4B4E6D"/>
-          <w:sz w:val="27"/>
-          <w:szCs w:val="27"/>
-          <w:lang w:val="en-US"/>
-        </w:rPr>
-        <w:t> tokens</w:t>
-      </w:r>
-      <w:r>
-        <w:rPr>
-          <w:rFonts w:ascii="Fira Sans" w:hAnsi="Fira Sans"/>
-          <w:color w:val="4B4E6D"/>
-          <w:sz w:val="27"/>
-          <w:szCs w:val="27"/>
-          <w:lang w:val="en-US"/>
-        </w:rPr>
-        <w:br/>
-        <w:t>tokens </w:t>
-      </w:r>
+        <w:t>-</w:t>
+      </w:r>
+      <w:proofErr w:type="spellStart"/>
       <w:r>
         <w:rPr>
           <w:rStyle w:val="CodeHTML"/>
@@ -248,6 +349,73 @@
           <w:bdr w:val="single" w:sz="2" w:space="0" w:color="E5E7EB" w:frame="1"/>
           <w:lang w:val="en-US"/>
         </w:rPr>
+        <w:t>lexer</w:t>
+      </w:r>
+      <w:proofErr w:type="spellEnd"/>
+      <w:r>
+        <w:rPr>
+          <w:rStyle w:val="CodeHTML"/>
+          <w:rFonts w:ascii="Consolas" w:hAnsi="Consolas"/>
+          <w:color w:val="4B4E6D"/>
+          <w:sz w:val="27"/>
+          <w:szCs w:val="27"/>
+          <w:bdr w:val="single" w:sz="2" w:space="0" w:color="E5E7EB" w:frame="1"/>
+          <w:lang w:val="en-US"/>
+        </w:rPr>
+        <w:t>-&gt;</w:t>
+      </w:r>
+      <w:r>
+        <w:rPr>
+          <w:rFonts w:ascii="Fira Sans" w:hAnsi="Fira Sans"/>
+          <w:color w:val="4B4E6D"/>
+          <w:sz w:val="27"/>
+          <w:szCs w:val="27"/>
+          <w:lang w:val="en-US"/>
+        </w:rPr>
+        <w:t> tokens</w:t>
+      </w:r>
+      <w:r>
+        <w:rPr>
+          <w:rFonts w:ascii="Fira Sans" w:hAnsi="Fira Sans"/>
+          <w:color w:val="4B4E6D"/>
+          <w:sz w:val="27"/>
+          <w:szCs w:val="27"/>
+          <w:lang w:val="en-US"/>
+        </w:rPr>
+        <w:br/>
+      </w:r>
+      <w:proofErr w:type="spellStart"/>
+      <w:r>
+        <w:rPr>
+          <w:rFonts w:ascii="Fira Sans" w:hAnsi="Fira Sans"/>
+          <w:color w:val="4B4E6D"/>
+          <w:sz w:val="27"/>
+          <w:szCs w:val="27"/>
+          <w:lang w:val="en-US"/>
+        </w:rPr>
+        <w:t>tokens</w:t>
+      </w:r>
+      <w:proofErr w:type="spellEnd"/>
+      <w:r>
+        <w:rPr>
+          <w:rFonts w:ascii="Fira Sans" w:hAnsi="Fira Sans"/>
+          <w:color w:val="4B4E6D"/>
+          <w:sz w:val="27"/>
+          <w:szCs w:val="27"/>
+          <w:lang w:val="en-US"/>
+        </w:rPr>
+        <w:t> </w:t>
+      </w:r>
+      <w:r>
+        <w:rPr>
+          <w:rStyle w:val="CodeHTML"/>
+          <w:rFonts w:ascii="Consolas" w:hAnsi="Consolas"/>
+          <w:color w:val="4B4E6D"/>
+          <w:sz w:val="27"/>
+          <w:szCs w:val="27"/>
+          <w:bdr w:val="single" w:sz="2" w:space="0" w:color="E5E7EB" w:frame="1"/>
+          <w:lang w:val="en-US"/>
+        </w:rPr>
         <w:t>-parser-&gt;</w:t>
       </w:r>
       <w:r>
@@ -269,7 +437,28 @@
           <w:lang w:val="en-US"/>
         </w:rPr>
         <w:br/>
-        <w:t>AST </w:t>
+      </w:r>
+      <w:proofErr w:type="spellStart"/>
+      <w:r>
+        <w:rPr>
+          <w:rFonts w:ascii="Fira Sans" w:hAnsi="Fira Sans"/>
+          <w:color w:val="4B4E6D"/>
+          <w:sz w:val="27"/>
+          <w:szCs w:val="27"/>
+          <w:lang w:val="en-US"/>
+        </w:rPr>
+        <w:t>AST</w:t>
+      </w:r>
+      <w:proofErr w:type="spellEnd"/>
+      <w:r>
+        <w:rPr>
+          <w:rFonts w:ascii="Fira Sans" w:hAnsi="Fira Sans"/>
+          <w:color w:val="4B4E6D"/>
+          <w:sz w:val="27"/>
+          <w:szCs w:val="27"/>
+          <w:lang w:val="en-US"/>
+        </w:rPr>
+        <w:t> </w:t>
       </w:r>
       <w:r>
         <w:rPr>
@@ -357,6 +546,7 @@
         </w:rPr>
         <w:t>Find out what a </w:t>
       </w:r>
+      <w:proofErr w:type="spellStart"/>
       <w:r>
         <w:rPr>
           <w:rFonts w:ascii="Fira Sans" w:hAnsi="Fira Sans"/>
@@ -370,24 +560,138 @@
         </w:rPr>
         <w:t>lexer</w:t>
       </w:r>
-      <w:r>
-        <w:rPr>
-          <w:rFonts w:ascii="Fira Sans" w:hAnsi="Fira Sans"/>
-          <w:color w:val="4B4E6D"/>
-          <w:sz w:val="27"/>
-          <w:szCs w:val="27"/>
-          <w:lang w:val="en-US"/>
-        </w:rPr>
-        <w:t xml:space="preserve"> is. What should it do in the case of minishell? </w:t>
-      </w:r>
-      <w:r>
-        <w:rPr>
-          <w:rFonts w:ascii="Fira Sans" w:hAnsi="Fira Sans"/>
-          <w:color w:val="4B4E6D"/>
-          <w:sz w:val="27"/>
-          <w:szCs w:val="27"/>
-        </w:rPr>
-        <w:t>What would be the resulting tokens?</w:t>
+      <w:proofErr w:type="spellEnd"/>
+      <w:r>
+        <w:rPr>
+          <w:rFonts w:ascii="Fira Sans" w:hAnsi="Fira Sans"/>
+          <w:color w:val="4B4E6D"/>
+          <w:sz w:val="27"/>
+          <w:szCs w:val="27"/>
+          <w:lang w:val="en-US"/>
+        </w:rPr>
+        <w:t xml:space="preserve"> is. What should it do in the case of </w:t>
+      </w:r>
+      <w:proofErr w:type="spellStart"/>
+      <w:r>
+        <w:rPr>
+          <w:rFonts w:ascii="Fira Sans" w:hAnsi="Fira Sans"/>
+          <w:color w:val="4B4E6D"/>
+          <w:sz w:val="27"/>
+          <w:szCs w:val="27"/>
+          <w:lang w:val="en-US"/>
+        </w:rPr>
+        <w:t>minishell</w:t>
+      </w:r>
+      <w:proofErr w:type="spellEnd"/>
+      <w:r>
+        <w:rPr>
+          <w:rFonts w:ascii="Fira Sans" w:hAnsi="Fira Sans"/>
+          <w:color w:val="4B4E6D"/>
+          <w:sz w:val="27"/>
+          <w:szCs w:val="27"/>
+          <w:lang w:val="en-US"/>
+        </w:rPr>
+        <w:t xml:space="preserve">? </w:t>
+      </w:r>
+      <w:proofErr w:type="spellStart"/>
+      <w:r>
+        <w:rPr>
+          <w:rFonts w:ascii="Fira Sans" w:hAnsi="Fira Sans"/>
+          <w:color w:val="4B4E6D"/>
+          <w:sz w:val="27"/>
+          <w:szCs w:val="27"/>
+        </w:rPr>
+        <w:t>What</w:t>
+      </w:r>
+      <w:proofErr w:type="spellEnd"/>
+      <w:r>
+        <w:rPr>
+          <w:rFonts w:ascii="Fira Sans" w:hAnsi="Fira Sans"/>
+          <w:color w:val="4B4E6D"/>
+          <w:sz w:val="27"/>
+          <w:szCs w:val="27"/>
+        </w:rPr>
+        <w:t xml:space="preserve"> </w:t>
+      </w:r>
+      <w:proofErr w:type="spellStart"/>
+      <w:r>
+        <w:rPr>
+          <w:rFonts w:ascii="Fira Sans" w:hAnsi="Fira Sans"/>
+          <w:color w:val="4B4E6D"/>
+          <w:sz w:val="27"/>
+          <w:szCs w:val="27"/>
+        </w:rPr>
+        <w:t>would</w:t>
+      </w:r>
+      <w:proofErr w:type="spellEnd"/>
+      <w:r>
+        <w:rPr>
+          <w:rFonts w:ascii="Fira Sans" w:hAnsi="Fira Sans"/>
+          <w:color w:val="4B4E6D"/>
+          <w:sz w:val="27"/>
+          <w:szCs w:val="27"/>
+        </w:rPr>
+        <w:t xml:space="preserve"> </w:t>
+      </w:r>
+      <w:proofErr w:type="spellStart"/>
+      <w:r>
+        <w:rPr>
+          <w:rFonts w:ascii="Fira Sans" w:hAnsi="Fira Sans"/>
+          <w:color w:val="4B4E6D"/>
+          <w:sz w:val="27"/>
+          <w:szCs w:val="27"/>
+        </w:rPr>
+        <w:t>be</w:t>
+      </w:r>
+      <w:proofErr w:type="spellEnd"/>
+      <w:r>
+        <w:rPr>
+          <w:rFonts w:ascii="Fira Sans" w:hAnsi="Fira Sans"/>
+          <w:color w:val="4B4E6D"/>
+          <w:sz w:val="27"/>
+          <w:szCs w:val="27"/>
+        </w:rPr>
+        <w:t xml:space="preserve"> the </w:t>
+      </w:r>
+      <w:proofErr w:type="spellStart"/>
+      <w:r>
+        <w:rPr>
+          <w:rFonts w:ascii="Fira Sans" w:hAnsi="Fira Sans"/>
+          <w:color w:val="4B4E6D"/>
+          <w:sz w:val="27"/>
+          <w:szCs w:val="27"/>
+        </w:rPr>
+        <w:t>resulting</w:t>
+      </w:r>
+      <w:proofErr w:type="spellEnd"/>
+      <w:r>
+        <w:rPr>
+          <w:rFonts w:ascii="Fira Sans" w:hAnsi="Fira Sans"/>
+          <w:color w:val="4B4E6D"/>
+          <w:sz w:val="27"/>
+          <w:szCs w:val="27"/>
+        </w:rPr>
+        <w:t xml:space="preserve"> </w:t>
+      </w:r>
+      <w:proofErr w:type="spellStart"/>
+      <w:r>
+        <w:rPr>
+          <w:rFonts w:ascii="Fira Sans" w:hAnsi="Fira Sans"/>
+          <w:color w:val="4B4E6D"/>
+          <w:sz w:val="27"/>
+          <w:szCs w:val="27"/>
+        </w:rPr>
+        <w:t>tokens</w:t>
+      </w:r>
+      <w:proofErr w:type="spellEnd"/>
+      <w:r>
+        <w:rPr>
+          <w:rFonts w:ascii="Fira Sans" w:hAnsi="Fira Sans"/>
+          <w:color w:val="4B4E6D"/>
+          <w:sz w:val="27"/>
+          <w:szCs w:val="27"/>
+        </w:rPr>
+        <w:t>?</w:t>
       </w:r>
     </w:p>
     <w:p>
@@ -463,6 +767,7 @@
           <w:color w:val="4B4E6D"/>
           <w:sz w:val="27"/>
           <w:szCs w:val="27"/>
+          <w:lang w:val="en-US"/>
         </w:rPr>
       </w:pPr>
       <w:r>
@@ -526,19 +831,89 @@
           <w:color w:val="4B4E6D"/>
           <w:sz w:val="27"/>
           <w:szCs w:val="27"/>
+          <w:lang w:val="en-US"/>
         </w:rPr>
         <w:t>If so, make a draft of that, too.</w:t>
       </w:r>
     </w:p>
-    <w:p/>
-    <w:p>
-      <w:r>
-        <w:t>Lexer – need bash tokenization rule</w:t>
-      </w:r>
-    </w:p>
-    <w:p>
-      <w:r>
-        <w:t xml:space="preserve">Parser – need bash grammar </w:t>
+    <w:p>
+      <w:pPr>
+        <w:rPr>
+          <w:lang w:val="en-US"/>
+        </w:rPr>
+      </w:pPr>
+    </w:p>
+    <w:p>
+      <w:proofErr w:type="spellStart"/>
+      <w:r>
+        <w:t>Lexer</w:t>
+      </w:r>
+      <w:proofErr w:type="spellEnd"/>
+      <w:r>
+        <w:t xml:space="preserve"> – </w:t>
+      </w:r>
+      <w:proofErr w:type="spellStart"/>
+      <w:r>
+        <w:t>need</w:t>
+      </w:r>
+      <w:proofErr w:type="spellEnd"/>
+      <w:r>
+        <w:t xml:space="preserve"> </w:t>
+      </w:r>
+      <w:proofErr w:type="spellStart"/>
+      <w:r>
+        <w:t>bash</w:t>
+      </w:r>
+      <w:proofErr w:type="spellEnd"/>
+      <w:r>
+        <w:t xml:space="preserve"> </w:t>
+      </w:r>
+      <w:proofErr w:type="spellStart"/>
+      <w:r>
+        <w:t>tokenization</w:t>
+      </w:r>
+      <w:proofErr w:type="spellEnd"/>
+      <w:r>
+        <w:t xml:space="preserve"> </w:t>
+      </w:r>
+      <w:proofErr w:type="spellStart"/>
+      <w:r>
+        <w:t>rule</w:t>
+      </w:r>
+      <w:proofErr w:type="spellEnd"/>
+    </w:p>
+    <w:p>
+      <w:proofErr w:type="spellStart"/>
+      <w:r>
+        <w:t>Parser</w:t>
+      </w:r>
+      <w:proofErr w:type="spellEnd"/>
+      <w:r>
+        <w:t xml:space="preserve"> – </w:t>
+      </w:r>
+      <w:proofErr w:type="spellStart"/>
+      <w:r>
+        <w:t>need</w:t>
+      </w:r>
+      <w:proofErr w:type="spellEnd"/>
+      <w:r>
+        <w:t xml:space="preserve"> </w:t>
+      </w:r>
+      <w:proofErr w:type="spellStart"/>
+      <w:r>
+        <w:t>bash</w:t>
+      </w:r>
+      <w:proofErr w:type="spellEnd"/>
+      <w:r>
+        <w:t xml:space="preserve"> </w:t>
+      </w:r>
+      <w:proofErr w:type="spellStart"/>
+      <w:r>
+        <w:t>grammar</w:t>
+      </w:r>
+      <w:proofErr w:type="spellEnd"/>
+      <w:r>
+        <w:t xml:space="preserve"> </w:t>
       </w:r>
     </w:p>
     <w:p>
@@ -629,6 +1004,7 @@
           <w:color w:val="4B4E6D"/>
           <w:sz w:val="27"/>
           <w:szCs w:val="27"/>
+          <w:lang w:val="en-US"/>
         </w:rPr>
       </w:pPr>
       <w:r>
@@ -648,6 +1024,7 @@
           <w:color w:val="4B4E6D"/>
           <w:sz w:val="27"/>
           <w:szCs w:val="27"/>
+          <w:lang w:val="en-US"/>
         </w:rPr>
         <w:t>(Look </w:t>
       </w:r>
@@ -659,6 +1036,7 @@
             <w:sz w:val="27"/>
             <w:szCs w:val="27"/>
             <w:bdr w:val="single" w:sz="2" w:space="0" w:color="E5E7EB" w:frame="1"/>
+            <w:lang w:val="en-US"/>
           </w:rPr>
           <w:t>HERE</w:t>
         </w:r>
@@ -669,60 +1047,24 @@
           <w:color w:val="4B4E6D"/>
           <w:sz w:val="27"/>
           <w:szCs w:val="27"/>
+          <w:lang w:val="en-US"/>
         </w:rPr>
         <w:t>.)</w:t>
       </w:r>
     </w:p>
-    <w:p/>
-    <w:p>
-      <w:r>
-        <w:t>Shell functionment</w:t>
-      </w:r>
-    </w:p>
-    <w:p>
-      <w:pPr>
-        <w:rPr>
-          <w:lang w:val="en-US"/>
-        </w:rPr>
-      </w:pPr>
-      <w:r>
-        <w:rPr>
-          <w:lang w:val="en-US"/>
-        </w:rPr>
-        <w:t>Shell breaks the input in</w:t>
-      </w:r>
-      <w:r>
-        <w:rPr>
-          <w:lang w:val="en-US"/>
-        </w:rPr>
-        <w:t>to tokens: words and operations</w:t>
-      </w:r>
-    </w:p>
-    <w:p>
-      <w:pPr>
-        <w:rPr>
-          <w:lang w:val="en-US"/>
-        </w:rPr>
-      </w:pPr>
-      <w:r>
-        <w:rPr>
-          <w:lang w:val="en-US"/>
-        </w:rPr>
-        <w:t>Parses the input into simple command and compound commands</w:t>
-      </w:r>
-    </w:p>
-    <w:p>
-      <w:pPr>
-        <w:rPr>
-          <w:lang w:val="en-US"/>
-        </w:rPr>
-      </w:pPr>
-      <w:r>
-        <w:rPr>
-          <w:lang w:val="en-US"/>
-        </w:rPr>
-        <w:t>Performs various expansion  on different part of each commands</w:t>
-      </w:r>
+    <w:p>
+      <w:pPr>
+        <w:rPr>
+          <w:lang w:val="en-US"/>
+        </w:rPr>
+      </w:pPr>
+    </w:p>
+    <w:p>
+      <w:pPr>
+        <w:rPr>
+          <w:lang w:val="en-US"/>
+        </w:rPr>
+      </w:pPr>
     </w:p>
     <w:p>
       <w:pPr>
@@ -731,7 +1073,7 @@
           <w:rFonts w:ascii="Times New Roman" w:eastAsia="Times New Roman" w:hAnsi="Times New Roman" w:cs="Times New Roman"/>
           <w:sz w:val="24"/>
           <w:szCs w:val="24"/>
-          <w:lang w:eastAsia="fr-FR"/>
+          <w:lang w:val="en-US" w:eastAsia="fr-FR"/>
         </w:rPr>
       </w:pPr>
       <w:r>
@@ -748,7 +1090,7 @@
           <w:rFonts w:ascii="Times New Roman" w:eastAsia="Times New Roman" w:hAnsi="Times New Roman" w:cs="Times New Roman"/>
           <w:sz w:val="24"/>
           <w:szCs w:val="24"/>
-          <w:lang w:eastAsia="fr-FR"/>
+          <w:lang w:val="en-US" w:eastAsia="fr-FR"/>
         </w:rPr>
         <w:t>Here's a breakdown of each term:</w:t>
       </w:r>
@@ -864,7 +1206,107 @@
           <w:szCs w:val="24"/>
           <w:lang w:eastAsia="fr-FR"/>
         </w:rPr>
-        <w:t>The expander replaces these placeholders with the actual values.</w:t>
+        <w:t xml:space="preserve">The </w:t>
+      </w:r>
+      <w:proofErr w:type="spellStart"/>
+      <w:r>
+        <w:rPr>
+          <w:rFonts w:ascii="Times New Roman" w:eastAsia="Times New Roman" w:hAnsi="Times New Roman" w:cs="Times New Roman"/>
+          <w:sz w:val="24"/>
+          <w:szCs w:val="24"/>
+          <w:lang w:eastAsia="fr-FR"/>
+        </w:rPr>
+        <w:t>expander</w:t>
+      </w:r>
+      <w:proofErr w:type="spellEnd"/>
+      <w:r>
+        <w:rPr>
+          <w:rFonts w:ascii="Times New Roman" w:eastAsia="Times New Roman" w:hAnsi="Times New Roman" w:cs="Times New Roman"/>
+          <w:sz w:val="24"/>
+          <w:szCs w:val="24"/>
+          <w:lang w:eastAsia="fr-FR"/>
+        </w:rPr>
+        <w:t xml:space="preserve"> replaces </w:t>
+      </w:r>
+      <w:proofErr w:type="spellStart"/>
+      <w:r>
+        <w:rPr>
+          <w:rFonts w:ascii="Times New Roman" w:eastAsia="Times New Roman" w:hAnsi="Times New Roman" w:cs="Times New Roman"/>
+          <w:sz w:val="24"/>
+          <w:szCs w:val="24"/>
+          <w:lang w:eastAsia="fr-FR"/>
+        </w:rPr>
+        <w:t>these</w:t>
+      </w:r>
+      <w:proofErr w:type="spellEnd"/>
+      <w:r>
+        <w:rPr>
+          <w:rFonts w:ascii="Times New Roman" w:eastAsia="Times New Roman" w:hAnsi="Times New Roman" w:cs="Times New Roman"/>
+          <w:sz w:val="24"/>
+          <w:szCs w:val="24"/>
+          <w:lang w:eastAsia="fr-FR"/>
+        </w:rPr>
+        <w:t xml:space="preserve"> </w:t>
+      </w:r>
+      <w:proofErr w:type="spellStart"/>
+      <w:r>
+        <w:rPr>
+          <w:rFonts w:ascii="Times New Roman" w:eastAsia="Times New Roman" w:hAnsi="Times New Roman" w:cs="Times New Roman"/>
+          <w:sz w:val="24"/>
+          <w:szCs w:val="24"/>
+          <w:lang w:eastAsia="fr-FR"/>
+        </w:rPr>
+        <w:t>placeholders</w:t>
+      </w:r>
+      <w:proofErr w:type="spellEnd"/>
+      <w:r>
+        <w:rPr>
+          <w:rFonts w:ascii="Times New Roman" w:eastAsia="Times New Roman" w:hAnsi="Times New Roman" w:cs="Times New Roman"/>
+          <w:sz w:val="24"/>
+          <w:szCs w:val="24"/>
+          <w:lang w:eastAsia="fr-FR"/>
+        </w:rPr>
+        <w:t xml:space="preserve"> </w:t>
+      </w:r>
+      <w:proofErr w:type="spellStart"/>
+      <w:r>
+        <w:rPr>
+          <w:rFonts w:ascii="Times New Roman" w:eastAsia="Times New Roman" w:hAnsi="Times New Roman" w:cs="Times New Roman"/>
+          <w:sz w:val="24"/>
+          <w:szCs w:val="24"/>
+          <w:lang w:eastAsia="fr-FR"/>
+        </w:rPr>
+        <w:t>with</w:t>
+      </w:r>
+      <w:proofErr w:type="spellEnd"/>
+      <w:r>
+        <w:rPr>
+          <w:rFonts w:ascii="Times New Roman" w:eastAsia="Times New Roman" w:hAnsi="Times New Roman" w:cs="Times New Roman"/>
+          <w:sz w:val="24"/>
+          <w:szCs w:val="24"/>
+          <w:lang w:eastAsia="fr-FR"/>
+        </w:rPr>
+        <w:t xml:space="preserve"> the </w:t>
+      </w:r>
+      <w:proofErr w:type="spellStart"/>
+      <w:r>
+        <w:rPr>
+          <w:rFonts w:ascii="Times New Roman" w:eastAsia="Times New Roman" w:hAnsi="Times New Roman" w:cs="Times New Roman"/>
+          <w:sz w:val="24"/>
+          <w:szCs w:val="24"/>
+          <w:lang w:eastAsia="fr-FR"/>
+        </w:rPr>
+        <w:t>actual</w:t>
+      </w:r>
+      <w:proofErr w:type="spellEnd"/>
+      <w:r>
+        <w:rPr>
+          <w:rFonts w:ascii="Times New Roman" w:eastAsia="Times New Roman" w:hAnsi="Times New Roman" w:cs="Times New Roman"/>
+          <w:sz w:val="24"/>
+          <w:szCs w:val="24"/>
+          <w:lang w:eastAsia="fr-FR"/>
+        </w:rPr>
+        <w:t xml:space="preserve"> values.</w:t>
       </w:r>
     </w:p>
     <w:p>
@@ -901,14 +1343,105 @@
         </w:rPr>
         <w:t xml:space="preserve">: This is the component that breaks down the user input into individual tokens. </w:t>
       </w:r>
-      <w:r>
-        <w:rPr>
-          <w:rFonts w:ascii="Times New Roman" w:eastAsia="Times New Roman" w:hAnsi="Times New Roman" w:cs="Times New Roman"/>
-          <w:sz w:val="24"/>
-          <w:szCs w:val="24"/>
-          <w:lang w:eastAsia="fr-FR"/>
-        </w:rPr>
-        <w:t>It's like breaking a sentence into individual words.</w:t>
+      <w:proofErr w:type="spellStart"/>
+      <w:r>
+        <w:rPr>
+          <w:rFonts w:ascii="Times New Roman" w:eastAsia="Times New Roman" w:hAnsi="Times New Roman" w:cs="Times New Roman"/>
+          <w:sz w:val="24"/>
+          <w:szCs w:val="24"/>
+          <w:lang w:eastAsia="fr-FR"/>
+        </w:rPr>
+        <w:t>It's</w:t>
+      </w:r>
+      <w:proofErr w:type="spellEnd"/>
+      <w:r>
+        <w:rPr>
+          <w:rFonts w:ascii="Times New Roman" w:eastAsia="Times New Roman" w:hAnsi="Times New Roman" w:cs="Times New Roman"/>
+          <w:sz w:val="24"/>
+          <w:szCs w:val="24"/>
+          <w:lang w:eastAsia="fr-FR"/>
+        </w:rPr>
+        <w:t xml:space="preserve"> like </w:t>
+      </w:r>
+      <w:proofErr w:type="spellStart"/>
+      <w:r>
+        <w:rPr>
+          <w:rFonts w:ascii="Times New Roman" w:eastAsia="Times New Roman" w:hAnsi="Times New Roman" w:cs="Times New Roman"/>
+          <w:sz w:val="24"/>
+          <w:szCs w:val="24"/>
+          <w:lang w:eastAsia="fr-FR"/>
+        </w:rPr>
+        <w:t>breaking</w:t>
+      </w:r>
+      <w:proofErr w:type="spellEnd"/>
+      <w:r>
+        <w:rPr>
+          <w:rFonts w:ascii="Times New Roman" w:eastAsia="Times New Roman" w:hAnsi="Times New Roman" w:cs="Times New Roman"/>
+          <w:sz w:val="24"/>
+          <w:szCs w:val="24"/>
+          <w:lang w:eastAsia="fr-FR"/>
+        </w:rPr>
+        <w:t xml:space="preserve"> a sentence </w:t>
+      </w:r>
+      <w:proofErr w:type="spellStart"/>
+      <w:r>
+        <w:rPr>
+          <w:rFonts w:ascii="Times New Roman" w:eastAsia="Times New Roman" w:hAnsi="Times New Roman" w:cs="Times New Roman"/>
+          <w:sz w:val="24"/>
+          <w:szCs w:val="24"/>
+          <w:lang w:eastAsia="fr-FR"/>
+        </w:rPr>
+        <w:t>into</w:t>
+      </w:r>
+      <w:proofErr w:type="spellEnd"/>
+      <w:r>
+        <w:rPr>
+          <w:rFonts w:ascii="Times New Roman" w:eastAsia="Times New Roman" w:hAnsi="Times New Roman" w:cs="Times New Roman"/>
+          <w:sz w:val="24"/>
+          <w:szCs w:val="24"/>
+          <w:lang w:eastAsia="fr-FR"/>
+        </w:rPr>
+        <w:t xml:space="preserve"> </w:t>
+      </w:r>
+      <w:proofErr w:type="spellStart"/>
+      <w:r>
+        <w:rPr>
+          <w:rFonts w:ascii="Times New Roman" w:eastAsia="Times New Roman" w:hAnsi="Times New Roman" w:cs="Times New Roman"/>
+          <w:sz w:val="24"/>
+          <w:szCs w:val="24"/>
+          <w:lang w:eastAsia="fr-FR"/>
+        </w:rPr>
+        <w:t>individual</w:t>
+      </w:r>
+      <w:proofErr w:type="spellEnd"/>
+      <w:r>
+        <w:rPr>
+          <w:rFonts w:ascii="Times New Roman" w:eastAsia="Times New Roman" w:hAnsi="Times New Roman" w:cs="Times New Roman"/>
+          <w:sz w:val="24"/>
+          <w:szCs w:val="24"/>
+          <w:lang w:eastAsia="fr-FR"/>
+        </w:rPr>
+        <w:t xml:space="preserve"> </w:t>
+      </w:r>
+      <w:proofErr w:type="spellStart"/>
+      <w:r>
+        <w:rPr>
+          <w:rFonts w:ascii="Times New Roman" w:eastAsia="Times New Roman" w:hAnsi="Times New Roman" w:cs="Times New Roman"/>
+          <w:sz w:val="24"/>
+          <w:szCs w:val="24"/>
+          <w:lang w:eastAsia="fr-FR"/>
+        </w:rPr>
+        <w:t>words</w:t>
+      </w:r>
+      <w:proofErr w:type="spellEnd"/>
+      <w:r>
+        <w:rPr>
+          <w:rFonts w:ascii="Times New Roman" w:eastAsia="Times New Roman" w:hAnsi="Times New Roman" w:cs="Times New Roman"/>
+          <w:sz w:val="24"/>
+          <w:szCs w:val="24"/>
+          <w:lang w:eastAsia="fr-FR"/>
+        </w:rPr>
+        <w:t>.</w:t>
       </w:r>
     </w:p>
     <w:p>
@@ -952,7 +1485,87 @@
           <w:szCs w:val="24"/>
           <w:lang w:eastAsia="fr-FR"/>
         </w:rPr>
-        <w:t>It takes the parsed instructions and executes them.</w:t>
+        <w:t xml:space="preserve">It </w:t>
+      </w:r>
+      <w:proofErr w:type="spellStart"/>
+      <w:r>
+        <w:rPr>
+          <w:rFonts w:ascii="Times New Roman" w:eastAsia="Times New Roman" w:hAnsi="Times New Roman" w:cs="Times New Roman"/>
+          <w:sz w:val="24"/>
+          <w:szCs w:val="24"/>
+          <w:lang w:eastAsia="fr-FR"/>
+        </w:rPr>
+        <w:t>takes</w:t>
+      </w:r>
+      <w:proofErr w:type="spellEnd"/>
+      <w:r>
+        <w:rPr>
+          <w:rFonts w:ascii="Times New Roman" w:eastAsia="Times New Roman" w:hAnsi="Times New Roman" w:cs="Times New Roman"/>
+          <w:sz w:val="24"/>
+          <w:szCs w:val="24"/>
+          <w:lang w:eastAsia="fr-FR"/>
+        </w:rPr>
+        <w:t xml:space="preserve"> the </w:t>
+      </w:r>
+      <w:proofErr w:type="spellStart"/>
+      <w:r>
+        <w:rPr>
+          <w:rFonts w:ascii="Times New Roman" w:eastAsia="Times New Roman" w:hAnsi="Times New Roman" w:cs="Times New Roman"/>
+          <w:sz w:val="24"/>
+          <w:szCs w:val="24"/>
+          <w:lang w:eastAsia="fr-FR"/>
+        </w:rPr>
+        <w:t>parsed</w:t>
+      </w:r>
+      <w:proofErr w:type="spellEnd"/>
+      <w:r>
+        <w:rPr>
+          <w:rFonts w:ascii="Times New Roman" w:eastAsia="Times New Roman" w:hAnsi="Times New Roman" w:cs="Times New Roman"/>
+          <w:sz w:val="24"/>
+          <w:szCs w:val="24"/>
+          <w:lang w:eastAsia="fr-FR"/>
+        </w:rPr>
+        <w:t xml:space="preserve"> instructions and </w:t>
+      </w:r>
+      <w:proofErr w:type="spellStart"/>
+      <w:r>
+        <w:rPr>
+          <w:rFonts w:ascii="Times New Roman" w:eastAsia="Times New Roman" w:hAnsi="Times New Roman" w:cs="Times New Roman"/>
+          <w:sz w:val="24"/>
+          <w:szCs w:val="24"/>
+          <w:lang w:eastAsia="fr-FR"/>
+        </w:rPr>
+        <w:t>executes</w:t>
+      </w:r>
+      <w:proofErr w:type="spellEnd"/>
+      <w:r>
+        <w:rPr>
+          <w:rFonts w:ascii="Times New Roman" w:eastAsia="Times New Roman" w:hAnsi="Times New Roman" w:cs="Times New Roman"/>
+          <w:sz w:val="24"/>
+          <w:szCs w:val="24"/>
+          <w:lang w:eastAsia="fr-FR"/>
+        </w:rPr>
+        <w:t xml:space="preserve"> </w:t>
+      </w:r>
+      <w:proofErr w:type="spellStart"/>
+      <w:r>
+        <w:rPr>
+          <w:rFonts w:ascii="Times New Roman" w:eastAsia="Times New Roman" w:hAnsi="Times New Roman" w:cs="Times New Roman"/>
+          <w:sz w:val="24"/>
+          <w:szCs w:val="24"/>
+          <w:lang w:eastAsia="fr-FR"/>
+        </w:rPr>
+        <w:t>them</w:t>
+      </w:r>
+      <w:proofErr w:type="spellEnd"/>
+      <w:r>
+        <w:rPr>
+          <w:rFonts w:ascii="Times New Roman" w:eastAsia="Times New Roman" w:hAnsi="Times New Roman" w:cs="Times New Roman"/>
+          <w:sz w:val="24"/>
+          <w:szCs w:val="24"/>
+          <w:lang w:eastAsia="fr-FR"/>
+        </w:rPr>
+        <w:t>.</w:t>
       </w:r>
     </w:p>
     <w:p>
@@ -1428,7 +2041,27 @@
           <w:szCs w:val="24"/>
           <w:lang w:eastAsia="fr-FR"/>
         </w:rPr>
-        <w:t>: L'analyse est le processus de décomposition de l'entrée de l'utilisateur (jetons) en un format structuré que le shell peut comprendre. C'est comme analyser une phrase en ses composants grammaticaux (sujet, verbe, objet).</w:t>
+        <w:t xml:space="preserve">: L'analyse est le processus de décomposition de l'entrée de l'utilisateur (jetons) en un format structuré que le </w:t>
+      </w:r>
+      <w:proofErr w:type="spellStart"/>
+      <w:r>
+        <w:rPr>
+          <w:rFonts w:ascii="Times New Roman" w:eastAsia="Times New Roman" w:hAnsi="Times New Roman" w:cs="Times New Roman"/>
+          <w:sz w:val="24"/>
+          <w:szCs w:val="24"/>
+          <w:lang w:eastAsia="fr-FR"/>
+        </w:rPr>
+        <w:t>shell</w:t>
+      </w:r>
+      <w:proofErr w:type="spellEnd"/>
+      <w:r>
+        <w:rPr>
+          <w:rFonts w:ascii="Times New Roman" w:eastAsia="Times New Roman" w:hAnsi="Times New Roman" w:cs="Times New Roman"/>
+          <w:sz w:val="24"/>
+          <w:szCs w:val="24"/>
+          <w:lang w:eastAsia="fr-FR"/>
+        </w:rPr>
+        <w:t xml:space="preserve"> peut comprendre. C'est comme analyser une phrase en ses composants grammaticaux (sujet, verbe, objet).</w:t>
       </w:r>
     </w:p>
     <w:p>
@@ -1446,6 +2079,7 @@
           <w:lang w:eastAsia="fr-FR"/>
         </w:rPr>
       </w:pPr>
+      <w:proofErr w:type="spellStart"/>
       <w:r>
         <w:rPr>
           <w:rFonts w:ascii="Times New Roman" w:eastAsia="Times New Roman" w:hAnsi="Times New Roman" w:cs="Times New Roman"/>
@@ -1457,14 +2091,75 @@
         </w:rPr>
         <w:t>Expander</w:t>
       </w:r>
-      <w:r>
-        <w:rPr>
-          <w:rFonts w:ascii="Times New Roman" w:eastAsia="Times New Roman" w:hAnsi="Times New Roman" w:cs="Times New Roman"/>
-          <w:sz w:val="24"/>
-          <w:szCs w:val="24"/>
-          <w:lang w:eastAsia="fr-FR"/>
-        </w:rPr>
-        <w:t>: L'expander développe les variables dans l'entrée de l'utilisateur. Les variables sont des espaces réservés qui peuvent contenir des valeurs. L'expander remplace ces espaces réservés par les valeurs réelles. Par exemple, si la variable "nom" est définie sur "Jean", l'expander remplacera "Bonjour $nom" par "Bonjour Jean".</w:t>
+      <w:proofErr w:type="spellEnd"/>
+      <w:r>
+        <w:rPr>
+          <w:rFonts w:ascii="Times New Roman" w:eastAsia="Times New Roman" w:hAnsi="Times New Roman" w:cs="Times New Roman"/>
+          <w:sz w:val="24"/>
+          <w:szCs w:val="24"/>
+          <w:lang w:eastAsia="fr-FR"/>
+        </w:rPr>
+        <w:t>: L'</w:t>
+      </w:r>
+      <w:proofErr w:type="spellStart"/>
+      <w:r>
+        <w:rPr>
+          <w:rFonts w:ascii="Times New Roman" w:eastAsia="Times New Roman" w:hAnsi="Times New Roman" w:cs="Times New Roman"/>
+          <w:sz w:val="24"/>
+          <w:szCs w:val="24"/>
+          <w:lang w:eastAsia="fr-FR"/>
+        </w:rPr>
+        <w:t>expander</w:t>
+      </w:r>
+      <w:proofErr w:type="spellEnd"/>
+      <w:r>
+        <w:rPr>
+          <w:rFonts w:ascii="Times New Roman" w:eastAsia="Times New Roman" w:hAnsi="Times New Roman" w:cs="Times New Roman"/>
+          <w:sz w:val="24"/>
+          <w:szCs w:val="24"/>
+          <w:lang w:eastAsia="fr-FR"/>
+        </w:rPr>
+        <w:t xml:space="preserve"> développe les variables dans l'entrée de l'utilisateur. Les variables sont des espaces réservés qui peuvent contenir des valeurs. L'</w:t>
+      </w:r>
+      <w:proofErr w:type="spellStart"/>
+      <w:r>
+        <w:rPr>
+          <w:rFonts w:ascii="Times New Roman" w:eastAsia="Times New Roman" w:hAnsi="Times New Roman" w:cs="Times New Roman"/>
+          <w:sz w:val="24"/>
+          <w:szCs w:val="24"/>
+          <w:lang w:eastAsia="fr-FR"/>
+        </w:rPr>
+        <w:t>expander</w:t>
+      </w:r>
+      <w:proofErr w:type="spellEnd"/>
+      <w:r>
+        <w:rPr>
+          <w:rFonts w:ascii="Times New Roman" w:eastAsia="Times New Roman" w:hAnsi="Times New Roman" w:cs="Times New Roman"/>
+          <w:sz w:val="24"/>
+          <w:szCs w:val="24"/>
+          <w:lang w:eastAsia="fr-FR"/>
+        </w:rPr>
+        <w:t xml:space="preserve"> remplace ces espaces réservés par les valeurs réelles. Par exemple, si la variable "nom" est définie sur "Jean", l'</w:t>
+      </w:r>
+      <w:proofErr w:type="spellStart"/>
+      <w:r>
+        <w:rPr>
+          <w:rFonts w:ascii="Times New Roman" w:eastAsia="Times New Roman" w:hAnsi="Times New Roman" w:cs="Times New Roman"/>
+          <w:sz w:val="24"/>
+          <w:szCs w:val="24"/>
+          <w:lang w:eastAsia="fr-FR"/>
+        </w:rPr>
+        <w:t>expander</w:t>
+      </w:r>
+      <w:proofErr w:type="spellEnd"/>
+      <w:r>
+        <w:rPr>
+          <w:rFonts w:ascii="Times New Roman" w:eastAsia="Times New Roman" w:hAnsi="Times New Roman" w:cs="Times New Roman"/>
+          <w:sz w:val="24"/>
+          <w:szCs w:val="24"/>
+          <w:lang w:eastAsia="fr-FR"/>
+        </w:rPr>
+        <w:t xml:space="preserve"> remplacera "Bonjour $nom" par "Bonjour Jean".</w:t>
       </w:r>
     </w:p>
     <w:p>
@@ -1491,7 +2186,6 @@
           <w:szCs w:val="24"/>
           <w:lang w:eastAsia="fr-FR"/>
         </w:rPr>
-        <w:lastRenderedPageBreak/>
         <w:t>Lexeur</w:t>
       </w:r>
       <w:r>
@@ -1501,7 +2195,47 @@
           <w:szCs w:val="24"/>
           <w:lang w:eastAsia="fr-FR"/>
         </w:rPr>
-        <w:t>: Le lexer est le composant qui décompose l'entrée de l'utilisateur en jetons individuels. C'est comme décomposer une phrase en mots individuels. Par exemple, le lexer pour la commande "ls -l" renverrait les jetons "ls", "-", "l".</w:t>
+        <w:t xml:space="preserve">: Le </w:t>
+      </w:r>
+      <w:proofErr w:type="spellStart"/>
+      <w:r>
+        <w:rPr>
+          <w:rFonts w:ascii="Times New Roman" w:eastAsia="Times New Roman" w:hAnsi="Times New Roman" w:cs="Times New Roman"/>
+          <w:sz w:val="24"/>
+          <w:szCs w:val="24"/>
+          <w:lang w:eastAsia="fr-FR"/>
+        </w:rPr>
+        <w:t>lexer</w:t>
+      </w:r>
+      <w:proofErr w:type="spellEnd"/>
+      <w:r>
+        <w:rPr>
+          <w:rFonts w:ascii="Times New Roman" w:eastAsia="Times New Roman" w:hAnsi="Times New Roman" w:cs="Times New Roman"/>
+          <w:sz w:val="24"/>
+          <w:szCs w:val="24"/>
+          <w:lang w:eastAsia="fr-FR"/>
+        </w:rPr>
+        <w:t xml:space="preserve"> est le composant qui décompose l'entrée de l'utilisateur en jetons individuels. C'est comme décomposer une phrase en mots individuels. Par exemple, le </w:t>
+      </w:r>
+      <w:proofErr w:type="spellStart"/>
+      <w:r>
+        <w:rPr>
+          <w:rFonts w:ascii="Times New Roman" w:eastAsia="Times New Roman" w:hAnsi="Times New Roman" w:cs="Times New Roman"/>
+          <w:sz w:val="24"/>
+          <w:szCs w:val="24"/>
+          <w:lang w:eastAsia="fr-FR"/>
+        </w:rPr>
+        <w:t>lexer</w:t>
+      </w:r>
+      <w:proofErr w:type="spellEnd"/>
+      <w:r>
+        <w:rPr>
+          <w:rFonts w:ascii="Times New Roman" w:eastAsia="Times New Roman" w:hAnsi="Times New Roman" w:cs="Times New Roman"/>
+          <w:sz w:val="24"/>
+          <w:szCs w:val="24"/>
+          <w:lang w:eastAsia="fr-FR"/>
+        </w:rPr>
+        <w:t xml:space="preserve"> pour la commande "ls -l" renverrait les jetons "ls", "-", "l".</w:t>
       </w:r>
     </w:p>
     <w:p>
@@ -1537,7 +2271,37 @@
           <w:szCs w:val="24"/>
           <w:lang w:eastAsia="fr-FR"/>
         </w:rPr>
-        <w:t xml:space="preserve">: C'est la partie du shell qui exécute les commandes après qu'elles ont été analysées. Il prend les instructions analysées et les exécute. Par exemple, l'exécuteur pour la commande "ls -l" exécutera la commande </w:t>
+        <w:t xml:space="preserve">: C'est la partie du </w:t>
+      </w:r>
+      <w:proofErr w:type="spellStart"/>
+      <w:r>
+        <w:rPr>
+          <w:rFonts w:ascii="Times New Roman" w:eastAsia="Times New Roman" w:hAnsi="Times New Roman" w:cs="Times New Roman"/>
+          <w:sz w:val="24"/>
+          <w:szCs w:val="24"/>
+          <w:lang w:eastAsia="fr-FR"/>
+        </w:rPr>
+        <w:t>shell</w:t>
+      </w:r>
+      <w:proofErr w:type="spellEnd"/>
+      <w:r>
+        <w:rPr>
+          <w:rFonts w:ascii="Times New Roman" w:eastAsia="Times New Roman" w:hAnsi="Times New Roman" w:cs="Times New Roman"/>
+          <w:sz w:val="24"/>
+          <w:szCs w:val="24"/>
+          <w:lang w:eastAsia="fr-FR"/>
+        </w:rPr>
+        <w:t xml:space="preserve"> qui exécute les commandes après qu'elles ont été analysées. Il prend les instructions analysées et les exécute. Par exemple, l'exécuteur </w:t>
+      </w:r>
+      <w:r>
+        <w:rPr>
+          <w:rFonts w:ascii="Times New Roman" w:eastAsia="Times New Roman" w:hAnsi="Times New Roman" w:cs="Times New Roman"/>
+          <w:sz w:val="24"/>
+          <w:szCs w:val="24"/>
+          <w:lang w:eastAsia="fr-FR"/>
+        </w:rPr>
+        <w:lastRenderedPageBreak/>
+        <w:t xml:space="preserve">pour la commande "ls -l" exécutera la commande </w:t>
       </w:r>
       <w:r>
         <w:rPr>
@@ -1591,7 +2355,47 @@
           <w:szCs w:val="24"/>
           <w:lang w:eastAsia="fr-FR"/>
         </w:rPr>
-        <w:t>: Il s'agit d'une structure de données arborescente qui représente la commande analysée. Il montre les relations entre les différentes parties de la commande. Par exemple, l'AST pour la commande "ls -l | grep fichier.txt" montrerait que la commande "grep fichier.txt" est exécutée sur la sortie de la commande "ls -l".</w:t>
+        <w:t xml:space="preserve">: Il s'agit d'une structure de données arborescente qui représente la commande analysée. Il montre les relations entre les différentes parties de la commande. Par exemple, l'AST pour la commande "ls -l | </w:t>
+      </w:r>
+      <w:proofErr w:type="spellStart"/>
+      <w:r>
+        <w:rPr>
+          <w:rFonts w:ascii="Times New Roman" w:eastAsia="Times New Roman" w:hAnsi="Times New Roman" w:cs="Times New Roman"/>
+          <w:sz w:val="24"/>
+          <w:szCs w:val="24"/>
+          <w:lang w:eastAsia="fr-FR"/>
+        </w:rPr>
+        <w:t>grep</w:t>
+      </w:r>
+      <w:proofErr w:type="spellEnd"/>
+      <w:r>
+        <w:rPr>
+          <w:rFonts w:ascii="Times New Roman" w:eastAsia="Times New Roman" w:hAnsi="Times New Roman" w:cs="Times New Roman"/>
+          <w:sz w:val="24"/>
+          <w:szCs w:val="24"/>
+          <w:lang w:eastAsia="fr-FR"/>
+        </w:rPr>
+        <w:t xml:space="preserve"> fichier.txt" montrerait que la commande "</w:t>
+      </w:r>
+      <w:proofErr w:type="spellStart"/>
+      <w:r>
+        <w:rPr>
+          <w:rFonts w:ascii="Times New Roman" w:eastAsia="Times New Roman" w:hAnsi="Times New Roman" w:cs="Times New Roman"/>
+          <w:sz w:val="24"/>
+          <w:szCs w:val="24"/>
+          <w:lang w:eastAsia="fr-FR"/>
+        </w:rPr>
+        <w:t>grep</w:t>
+      </w:r>
+      <w:proofErr w:type="spellEnd"/>
+      <w:r>
+        <w:rPr>
+          <w:rFonts w:ascii="Times New Roman" w:eastAsia="Times New Roman" w:hAnsi="Times New Roman" w:cs="Times New Roman"/>
+          <w:sz w:val="24"/>
+          <w:szCs w:val="24"/>
+          <w:lang w:eastAsia="fr-FR"/>
+        </w:rPr>
+        <w:t xml:space="preserve"> fichier.txt" est exécutée sur la sortie de la commande "ls -l".</w:t>
       </w:r>
     </w:p>
     <w:p>
@@ -1609,6 +2413,7 @@
           <w:lang w:eastAsia="fr-FR"/>
         </w:rPr>
       </w:pPr>
+      <w:proofErr w:type="spellStart"/>
       <w:r>
         <w:rPr>
           <w:rFonts w:ascii="Times New Roman" w:eastAsia="Times New Roman" w:hAnsi="Times New Roman" w:cs="Times New Roman"/>
@@ -1620,14 +2425,55 @@
         </w:rPr>
         <w:t>Heredoc</w:t>
       </w:r>
-      <w:r>
-        <w:rPr>
-          <w:rFonts w:ascii="Times New Roman" w:eastAsia="Times New Roman" w:hAnsi="Times New Roman" w:cs="Times New Roman"/>
-          <w:sz w:val="24"/>
-          <w:szCs w:val="24"/>
-          <w:lang w:eastAsia="fr-FR"/>
-        </w:rPr>
-        <w:t>: Il s'agit d'une manière spéciale de fournir une entrée sur plusieurs lignes dans le shell. Il vous permet de fournir un bloc de texte sans avoir à échapper les caractères de saut de ligne. Par exemple, le code suivant utilise un heredoc pour imprimer un message :</w:t>
+      <w:proofErr w:type="spellEnd"/>
+      <w:r>
+        <w:rPr>
+          <w:rFonts w:ascii="Times New Roman" w:eastAsia="Times New Roman" w:hAnsi="Times New Roman" w:cs="Times New Roman"/>
+          <w:sz w:val="24"/>
+          <w:szCs w:val="24"/>
+          <w:lang w:eastAsia="fr-FR"/>
+        </w:rPr>
+        <w:t xml:space="preserve">: Il s'agit d'une manière spéciale de fournir une entrée sur plusieurs lignes dans le </w:t>
+      </w:r>
+      <w:proofErr w:type="spellStart"/>
+      <w:r>
+        <w:rPr>
+          <w:rFonts w:ascii="Times New Roman" w:eastAsia="Times New Roman" w:hAnsi="Times New Roman" w:cs="Times New Roman"/>
+          <w:sz w:val="24"/>
+          <w:szCs w:val="24"/>
+          <w:lang w:eastAsia="fr-FR"/>
+        </w:rPr>
+        <w:t>shell</w:t>
+      </w:r>
+      <w:proofErr w:type="spellEnd"/>
+      <w:r>
+        <w:rPr>
+          <w:rFonts w:ascii="Times New Roman" w:eastAsia="Times New Roman" w:hAnsi="Times New Roman" w:cs="Times New Roman"/>
+          <w:sz w:val="24"/>
+          <w:szCs w:val="24"/>
+          <w:lang w:eastAsia="fr-FR"/>
+        </w:rPr>
+        <w:t xml:space="preserve">. Il vous permet de fournir un bloc de texte sans avoir à échapper les caractères de saut de ligne. Par exemple, le code suivant utilise un </w:t>
+      </w:r>
+      <w:proofErr w:type="spellStart"/>
+      <w:r>
+        <w:rPr>
+          <w:rFonts w:ascii="Times New Roman" w:eastAsia="Times New Roman" w:hAnsi="Times New Roman" w:cs="Times New Roman"/>
+          <w:sz w:val="24"/>
+          <w:szCs w:val="24"/>
+          <w:lang w:eastAsia="fr-FR"/>
+        </w:rPr>
+        <w:t>heredoc</w:t>
+      </w:r>
+      <w:proofErr w:type="spellEnd"/>
+      <w:r>
+        <w:rPr>
+          <w:rFonts w:ascii="Times New Roman" w:eastAsia="Times New Roman" w:hAnsi="Times New Roman" w:cs="Times New Roman"/>
+          <w:sz w:val="24"/>
+          <w:szCs w:val="24"/>
+          <w:lang w:eastAsia="fr-FR"/>
+        </w:rPr>
+        <w:t xml:space="preserve"> pour imprimer un message :</w:t>
       </w:r>
     </w:p>
     <w:p>
@@ -1936,6 +2782,255 @@
           <w:lang w:eastAsia="fr-FR"/>
         </w:rPr>
         <w:t>J'espère que cette explication plus détaillée en français vous a été utile. N'hésitez pas à me poser d'autres questions.</w:t>
+      </w:r>
+    </w:p>
+    <w:p>
+      <w:pPr>
+        <w:rPr>
+          <w:lang w:val="en-US"/>
+        </w:rPr>
+      </w:pPr>
+    </w:p>
+    <w:p>
+      <w:pPr>
+        <w:rPr>
+          <w:lang w:val="en-US"/>
+        </w:rPr>
+      </w:pPr>
+    </w:p>
+    <w:p>
+      <w:pPr>
+        <w:rPr>
+          <w:lang w:val="en-US"/>
+        </w:rPr>
+      </w:pPr>
+      <w:r>
+        <w:rPr>
+          <w:lang w:val="en-US"/>
+        </w:rPr>
+        <w:t xml:space="preserve">Shell </w:t>
+      </w:r>
+      <w:proofErr w:type="spellStart"/>
+      <w:r>
+        <w:rPr>
+          <w:lang w:val="en-US"/>
+        </w:rPr>
+        <w:t>functionment</w:t>
+      </w:r>
+      <w:proofErr w:type="spellEnd"/>
+    </w:p>
+    <w:p>
+      <w:pPr>
+        <w:rPr>
+          <w:lang w:val="en-US"/>
+        </w:rPr>
+      </w:pPr>
+      <w:r>
+        <w:rPr>
+          <w:lang w:val="en-US"/>
+        </w:rPr>
+        <w:t>Shell breaks the input in</w:t>
+      </w:r>
+      <w:r>
+        <w:rPr>
+          <w:lang w:val="en-US"/>
+        </w:rPr>
+        <w:t>to tokens: words and operations</w:t>
+      </w:r>
+    </w:p>
+    <w:p>
+      <w:pPr>
+        <w:rPr>
+          <w:lang w:val="en-US"/>
+        </w:rPr>
+      </w:pPr>
+      <w:r>
+        <w:rPr>
+          <w:lang w:val="en-US"/>
+        </w:rPr>
+        <w:t>Parses the input into simple command and compound commands</w:t>
+      </w:r>
+    </w:p>
+    <w:p>
+      <w:pPr>
+        <w:rPr>
+          <w:lang w:val="en-US"/>
+        </w:rPr>
+      </w:pPr>
+      <w:r>
+        <w:rPr>
+          <w:lang w:val="en-US"/>
+        </w:rPr>
+        <w:t>Performs various expansion  on different part of each commands</w:t>
+      </w:r>
+    </w:p>
+    <w:p>
+      <w:pPr>
+        <w:rPr>
+          <w:lang w:val="en-US"/>
+        </w:rPr>
+      </w:pPr>
+    </w:p>
+    <w:p>
+      <w:pPr>
+        <w:rPr>
+          <w:lang w:val="en-US"/>
+        </w:rPr>
+      </w:pPr>
+      <w:r>
+        <w:rPr>
+          <w:lang w:val="en-US"/>
+        </w:rPr>
+        <w:t>Quoting</w:t>
+      </w:r>
+    </w:p>
+    <w:p>
+      <w:pPr>
+        <w:rPr>
+          <w:rFonts w:ascii="Verdana" w:hAnsi="Verdana"/>
+          <w:color w:val="000000"/>
+          <w:sz w:val="20"/>
+          <w:szCs w:val="20"/>
+          <w:shd w:val="clear" w:color="auto" w:fill="FFFFFF"/>
+          <w:lang w:val="en-US"/>
+        </w:rPr>
+      </w:pPr>
+      <w:r>
+        <w:rPr>
+          <w:rFonts w:ascii="Verdana" w:hAnsi="Verdana"/>
+          <w:color w:val="000000"/>
+          <w:sz w:val="20"/>
+          <w:szCs w:val="20"/>
+          <w:shd w:val="clear" w:color="auto" w:fill="FFFFFF"/>
+          <w:lang w:val="en-US"/>
+        </w:rPr>
+        <w:t> A single-quote cannot occur within single-quotes.</w:t>
+      </w:r>
+    </w:p>
+    <w:p>
+      <w:pPr>
+        <w:rPr>
+          <w:rFonts w:ascii="Verdana" w:hAnsi="Verdana"/>
+          <w:color w:val="000000"/>
+          <w:sz w:val="20"/>
+          <w:szCs w:val="20"/>
+          <w:shd w:val="clear" w:color="auto" w:fill="FFFFFF"/>
+          <w:lang w:val="en-US"/>
+        </w:rPr>
+      </w:pPr>
+    </w:p>
+    <w:p>
+      <w:pPr>
+        <w:pStyle w:val="PrformatHTML"/>
+        <w:shd w:val="clear" w:color="auto" w:fill="FFFFFF"/>
+        <w:rPr>
+          <w:color w:val="000000"/>
+          <w:sz w:val="22"/>
+          <w:szCs w:val="22"/>
+        </w:rPr>
+      </w:pPr>
+      <w:r>
+        <w:rPr>
+          <w:rFonts w:ascii="Verdana" w:hAnsi="Verdana"/>
+          <w:color w:val="000000"/>
+          <w:shd w:val="clear" w:color="auto" w:fill="FFFFFF"/>
+          <w:lang w:val="en-US"/>
+        </w:rPr>
+        <w:t xml:space="preserve">Expansion: $var, $(var), </w:t>
+      </w:r>
+      <w:r>
+        <w:rPr>
+          <w:rStyle w:val="MachinecrireHTML"/>
+          <w:color w:val="000000"/>
+        </w:rPr>
+        <w:t>${</w:t>
+      </w:r>
+      <w:r>
+        <w:rPr>
+          <w:i/>
+          <w:iCs/>
+          <w:color w:val="000000"/>
+          <w:sz w:val="22"/>
+          <w:szCs w:val="22"/>
+        </w:rPr>
+        <w:t>expression</w:t>
+      </w:r>
+      <w:r>
+        <w:rPr>
+          <w:rStyle w:val="MachinecrireHTML"/>
+          <w:color w:val="000000"/>
+        </w:rPr>
+        <w:t>}</w:t>
+      </w:r>
+    </w:p>
+    <w:p>
+      <w:pPr>
+        <w:rPr>
+          <w:rFonts w:ascii="Verdana" w:hAnsi="Verdana"/>
+          <w:color w:val="000000"/>
+          <w:sz w:val="20"/>
+          <w:szCs w:val="20"/>
+          <w:shd w:val="clear" w:color="auto" w:fill="FFFFFF"/>
+          <w:lang w:val="en-US"/>
+        </w:rPr>
+      </w:pPr>
+    </w:p>
+    <w:p>
+      <w:pPr>
+        <w:rPr>
+          <w:rFonts w:ascii="Verdana" w:hAnsi="Verdana"/>
+          <w:color w:val="000000"/>
+          <w:sz w:val="20"/>
+          <w:szCs w:val="20"/>
+          <w:shd w:val="clear" w:color="auto" w:fill="FFFFFF"/>
+          <w:lang w:val="en-US"/>
+        </w:rPr>
+      </w:pPr>
+    </w:p>
+    <w:p>
+      <w:pPr>
+        <w:rPr>
+          <w:rFonts w:ascii="Verdana" w:hAnsi="Verdana"/>
+          <w:color w:val="000000"/>
+          <w:sz w:val="20"/>
+          <w:szCs w:val="20"/>
+          <w:shd w:val="clear" w:color="auto" w:fill="FFFFFF"/>
+          <w:lang w:val="en-US"/>
+        </w:rPr>
+      </w:pPr>
+      <w:r>
+        <w:rPr>
+          <w:rFonts w:ascii="Verdana" w:hAnsi="Verdana"/>
+          <w:color w:val="000000"/>
+          <w:sz w:val="20"/>
+          <w:szCs w:val="20"/>
+          <w:shd w:val="clear" w:color="auto" w:fill="FFFFFF"/>
+          <w:lang w:val="en-US"/>
+        </w:rPr>
+        <w:t>Token</w:t>
+      </w:r>
+    </w:p>
+    <w:p>
+      <w:pPr>
+        <w:rPr>
+          <w:rFonts w:ascii="Verdana" w:hAnsi="Verdana"/>
+          <w:color w:val="000000"/>
+          <w:sz w:val="20"/>
+          <w:szCs w:val="20"/>
+          <w:shd w:val="clear" w:color="auto" w:fill="FFFFFF"/>
+          <w:lang w:val="en-US"/>
+        </w:rPr>
+      </w:pPr>
+      <w:r>
+        <w:rPr>
+          <w:rFonts w:ascii="Verdana" w:hAnsi="Verdana"/>
+          <w:color w:val="000000"/>
+          <w:sz w:val="20"/>
+          <w:szCs w:val="20"/>
+          <w:shd w:val="clear" w:color="auto" w:fill="FFFFFF"/>
+          <w:lang w:val="en-US"/>
+        </w:rPr>
+        <w:t> During token recognition no substitutions shall be actually performed, and the result token shall contain exactly the characters that appear in the input (except for &lt;newline&gt; joining), unmodified</w:t>
       </w:r>
     </w:p>
     <w:p>
@@ -3113,6 +4208,19 @@
       <w:contextualSpacing/>
     </w:pPr>
   </w:style>
+  <w:style w:type="character" w:styleId="MachinecrireHTML">
+    <w:name w:val="HTML Typewriter"/>
+    <w:basedOn w:val="Policepardfaut"/>
+    <w:uiPriority w:val="99"/>
+    <w:semiHidden/>
+    <w:unhideWhenUsed/>
+    <w:rsid w:val="001967F3"/>
+    <w:rPr>
+      <w:rFonts w:ascii="Courier New" w:eastAsia="Times New Roman" w:hAnsi="Courier New" w:cs="Courier New"/>
+      <w:sz w:val="20"/>
+      <w:szCs w:val="20"/>
+    </w:rPr>
+  </w:style>
 </w:styles>
 </file>
 

</xml_diff>